<commit_message>
this is an updated file for the forked repo
</commit_message>
<xml_diff>
--- a/Fagbohun_Olatomide_day1_assigment.docx
+++ b/Fagbohun_Olatomide_day1_assigment.docx
@@ -1783,15 +1783,7 @@
         <w:t>Flexibility and Adaptability:</w:t>
       </w:r>
       <w:r>
-        <w:t xml:space="preserve"> </w:t>
-      </w:r>
-      <w:proofErr w:type="spellStart"/>
-      <w:r>
-        <w:t>Agile's</w:t>
-      </w:r>
-      <w:proofErr w:type="spellEnd"/>
-      <w:r>
-        <w:t xml:space="preserve"> iterative nature allows for rapid response to changes in requirements, making it ideal for projects where the scope is not fully defined from the start.</w:t>
+        <w:t xml:space="preserve"> Agile's iterative nature allows for rapid response to changes in requirements, making it ideal for projects where the scope is not fully defined from the start.</w:t>
       </w:r>
     </w:p>
     <w:p>
@@ -6914,6 +6906,13 @@
           <w:color w:val="1F2328"/>
         </w:rPr>
       </w:pPr>
+      <w:r>
+        <w:rPr>
+          <w:rFonts w:ascii="Segoe UI" w:hAnsi="Segoe UI" w:cs="Segoe UI"/>
+          <w:color w:val="1F2328"/>
+        </w:rPr>
+        <w:t>These are the answers to day tasks</w:t>
+      </w:r>
     </w:p>
     <w:p/>
     <w:sectPr>

</xml_diff>